<commit_message>
Alteração dos casos de Uso.
</commit_message>
<xml_diff>
--- a/Requisitos/CSU01 – Receber Notificação.docx
+++ b/Requisitos/CSU01 – Receber Notificação.docx
@@ -498,7 +498,7 @@
                 <w:vertAlign w:val="baseline"/>
                 <w:lang w:val="pt-BR"/>
               </w:rPr>
-              <w:t>2- Sistema disponibiliza opção para o usuário de receber notificação na página do usuário</w:t>
+              <w:t>2- Sistema disponibiliza opção para o usuário de receber notificação.</w:t>
             </w:r>
           </w:p>
         </w:tc>
@@ -604,7 +604,7 @@
                 <w:vertAlign w:val="baseline"/>
                 <w:lang w:val="pt-BR"/>
               </w:rPr>
-              <w:t>5- Usuário seleciona categorias em que tem interesse e confirma</w:t>
+              <w:t>5- Usuário seleciona categoria(s) e subcategoria(s) em que tem interesse e confirma</w:t>
             </w:r>
           </w:p>
         </w:tc>
@@ -626,7 +626,7 @@
                 <w:vertAlign w:val="baseline"/>
                 <w:lang w:val="pt-BR"/>
               </w:rPr>
-              <w:t>4- Sistema guarda a(s) escolha(s) do usuário no banco de dados</w:t>
+              <w:t>6- Sistema guarda a(s) escolha(s) do usuário no banco de dados</w:t>
             </w:r>
           </w:p>
         </w:tc>
@@ -820,7 +820,7 @@
 <w:hdr xmlns:wpc="http://schemas.microsoft.com/office/word/2010/wordprocessingCanvas" xmlns:mc="http://schemas.openxmlformats.org/markup-compatibility/2006" xmlns:o="urn:schemas-microsoft-com:office:office" xmlns:r="http://schemas.openxmlformats.org/officeDocument/2006/relationships" xmlns:m="http://schemas.openxmlformats.org/officeDocument/2006/math" xmlns:v="urn:schemas-microsoft-com:vml" xmlns:wp14="http://schemas.microsoft.com/office/word/2010/wordprocessingDrawing" xmlns:wp="http://schemas.openxmlformats.org/drawingml/2006/wordprocessingDrawing" xmlns:w10="urn:schemas-microsoft-com:office:word" xmlns:w="http://schemas.openxmlformats.org/wordprocessingml/2006/main" xmlns:w14="http://schemas.microsoft.com/office/word/2010/wordml" xmlns:w15="http://schemas.microsoft.com/office/word/2012/wordml" xmlns:wpg="http://schemas.microsoft.com/office/word/2010/wordprocessingGroup" xmlns:wpi="http://schemas.microsoft.com/office/word/2010/wordprocessingInk" xmlns:wne="http://schemas.microsoft.com/office/word/2006/wordml" xmlns:wps="http://schemas.microsoft.com/office/word/2010/wordprocessingShape" xmlns:wpsCustomData="http://www.wps.cn/officeDocument/2013/wpsCustomData" mc:Ignorable="w14 w15 wp14">
   <w:p>
     <w:pPr>
-      <w:pStyle w:val="3"/>
+      <w:pStyle w:val="2"/>
       <w:rPr>
         <w:b/>
         <w:bCs/>
@@ -838,7 +838,7 @@
   </w:p>
   <w:p>
     <w:pPr>
-      <w:pStyle w:val="3"/>
+      <w:pStyle w:val="2"/>
       <w:rPr>
         <w:b/>
         <w:bCs/>
@@ -856,7 +856,7 @@
   </w:p>
   <w:p>
     <w:pPr>
-      <w:pStyle w:val="3"/>
+      <w:pStyle w:val="2"/>
       <w:rPr>
         <w:b/>
         <w:bCs/>
@@ -874,7 +874,7 @@
   </w:p>
   <w:p>
     <w:pPr>
-      <w:pStyle w:val="3"/>
+      <w:pStyle w:val="2"/>
     </w:pPr>
     <w:r>
       <w:rPr>
@@ -1048,104 +1048,6 @@
     <w:lsdException w:unhideWhenUsed="0" w:uiPriority="0" w:semiHidden="0" w:name="Balloon Text"/>
     <w:lsdException w:unhideWhenUsed="0" w:uiPriority="0" w:semiHidden="0" w:name="Table Grid"/>
     <w:lsdException w:unhideWhenUsed="0" w:uiPriority="0" w:semiHidden="0" w:name="Table Theme"/>
-    <w:lsdException w:unhideWhenUsed="0" w:uiPriority="60" w:semiHidden="0" w:name="Light Shading"/>
-    <w:lsdException w:unhideWhenUsed="0" w:uiPriority="61" w:semiHidden="0" w:name="Light List"/>
-    <w:lsdException w:unhideWhenUsed="0" w:uiPriority="62" w:semiHidden="0" w:name="Light Grid"/>
-    <w:lsdException w:unhideWhenUsed="0" w:uiPriority="63" w:semiHidden="0" w:name="Medium Shading 1"/>
-    <w:lsdException w:unhideWhenUsed="0" w:uiPriority="64" w:semiHidden="0" w:name="Medium Shading 2"/>
-    <w:lsdException w:unhideWhenUsed="0" w:uiPriority="65" w:semiHidden="0" w:name="Medium List 1"/>
-    <w:lsdException w:unhideWhenUsed="0" w:uiPriority="66" w:semiHidden="0" w:name="Medium List 2"/>
-    <w:lsdException w:unhideWhenUsed="0" w:uiPriority="67" w:semiHidden="0" w:name="Medium Grid 1"/>
-    <w:lsdException w:unhideWhenUsed="0" w:uiPriority="68" w:semiHidden="0" w:name="Medium Grid 2"/>
-    <w:lsdException w:unhideWhenUsed="0" w:uiPriority="69" w:semiHidden="0" w:name="Medium Grid 3"/>
-    <w:lsdException w:unhideWhenUsed="0" w:uiPriority="70" w:semiHidden="0" w:name="Dark List"/>
-    <w:lsdException w:unhideWhenUsed="0" w:uiPriority="71" w:semiHidden="0" w:name="Colorful Shading"/>
-    <w:lsdException w:unhideWhenUsed="0" w:uiPriority="72" w:semiHidden="0" w:name="Colorful List"/>
-    <w:lsdException w:unhideWhenUsed="0" w:uiPriority="73" w:semiHidden="0" w:name="Colorful Grid"/>
-    <w:lsdException w:unhideWhenUsed="0" w:uiPriority="60" w:semiHidden="0" w:name="Light Shading Accent 1"/>
-    <w:lsdException w:unhideWhenUsed="0" w:uiPriority="61" w:semiHidden="0" w:name="Light List Accent 1"/>
-    <w:lsdException w:unhideWhenUsed="0" w:uiPriority="62" w:semiHidden="0" w:name="Light Grid Accent 1"/>
-    <w:lsdException w:unhideWhenUsed="0" w:uiPriority="63" w:semiHidden="0" w:name="Medium Shading 1 Accent 1"/>
-    <w:lsdException w:unhideWhenUsed="0" w:uiPriority="64" w:semiHidden="0" w:name="Medium Shading 2 Accent 1"/>
-    <w:lsdException w:unhideWhenUsed="0" w:uiPriority="65" w:semiHidden="0" w:name="Medium List 1 Accent 1"/>
-    <w:lsdException w:unhideWhenUsed="0" w:uiPriority="66" w:semiHidden="0" w:name="Medium List 2 Accent 1"/>
-    <w:lsdException w:unhideWhenUsed="0" w:uiPriority="67" w:semiHidden="0" w:name="Medium Grid 1 Accent 1"/>
-    <w:lsdException w:unhideWhenUsed="0" w:uiPriority="68" w:semiHidden="0" w:name="Medium Grid 2 Accent 1"/>
-    <w:lsdException w:unhideWhenUsed="0" w:uiPriority="69" w:semiHidden="0" w:name="Medium Grid 3 Accent 1"/>
-    <w:lsdException w:unhideWhenUsed="0" w:uiPriority="70" w:semiHidden="0" w:name="Dark List Accent 1"/>
-    <w:lsdException w:unhideWhenUsed="0" w:uiPriority="71" w:semiHidden="0" w:name="Colorful Shading Accent 1"/>
-    <w:lsdException w:unhideWhenUsed="0" w:uiPriority="72" w:semiHidden="0" w:name="Colorful List Accent 1"/>
-    <w:lsdException w:unhideWhenUsed="0" w:uiPriority="73" w:semiHidden="0" w:name="Colorful Grid Accent 1"/>
-    <w:lsdException w:unhideWhenUsed="0" w:uiPriority="60" w:semiHidden="0" w:name="Light Shading Accent 2"/>
-    <w:lsdException w:unhideWhenUsed="0" w:uiPriority="61" w:semiHidden="0" w:name="Light List Accent 2"/>
-    <w:lsdException w:unhideWhenUsed="0" w:uiPriority="62" w:semiHidden="0" w:name="Light Grid Accent 2"/>
-    <w:lsdException w:unhideWhenUsed="0" w:uiPriority="63" w:semiHidden="0" w:name="Medium Shading 1 Accent 2"/>
-    <w:lsdException w:unhideWhenUsed="0" w:uiPriority="64" w:semiHidden="0" w:name="Medium Shading 2 Accent 2"/>
-    <w:lsdException w:unhideWhenUsed="0" w:uiPriority="65" w:semiHidden="0" w:name="Medium List 1 Accent 2"/>
-    <w:lsdException w:unhideWhenUsed="0" w:uiPriority="66" w:semiHidden="0" w:name="Medium List 2 Accent 2"/>
-    <w:lsdException w:unhideWhenUsed="0" w:uiPriority="67" w:semiHidden="0" w:name="Medium Grid 1 Accent 2"/>
-    <w:lsdException w:unhideWhenUsed="0" w:uiPriority="68" w:semiHidden="0" w:name="Medium Grid 2 Accent 2"/>
-    <w:lsdException w:unhideWhenUsed="0" w:uiPriority="69" w:semiHidden="0" w:name="Medium Grid 3 Accent 2"/>
-    <w:lsdException w:unhideWhenUsed="0" w:uiPriority="70" w:semiHidden="0" w:name="Dark List Accent 2"/>
-    <w:lsdException w:unhideWhenUsed="0" w:uiPriority="71" w:semiHidden="0" w:name="Colorful Shading Accent 2"/>
-    <w:lsdException w:unhideWhenUsed="0" w:uiPriority="72" w:semiHidden="0" w:name="Colorful List Accent 2"/>
-    <w:lsdException w:unhideWhenUsed="0" w:uiPriority="73" w:semiHidden="0" w:name="Colorful Grid Accent 2"/>
-    <w:lsdException w:unhideWhenUsed="0" w:uiPriority="60" w:semiHidden="0" w:name="Light Shading Accent 3"/>
-    <w:lsdException w:unhideWhenUsed="0" w:uiPriority="61" w:semiHidden="0" w:name="Light List Accent 3"/>
-    <w:lsdException w:unhideWhenUsed="0" w:uiPriority="62" w:semiHidden="0" w:name="Light Grid Accent 3"/>
-    <w:lsdException w:unhideWhenUsed="0" w:uiPriority="63" w:semiHidden="0" w:name="Medium Shading 1 Accent 3"/>
-    <w:lsdException w:unhideWhenUsed="0" w:uiPriority="64" w:semiHidden="0" w:name="Medium Shading 2 Accent 3"/>
-    <w:lsdException w:unhideWhenUsed="0" w:uiPriority="65" w:semiHidden="0" w:name="Medium List 1 Accent 3"/>
-    <w:lsdException w:unhideWhenUsed="0" w:uiPriority="66" w:semiHidden="0" w:name="Medium List 2 Accent 3"/>
-    <w:lsdException w:unhideWhenUsed="0" w:uiPriority="67" w:semiHidden="0" w:name="Medium Grid 1 Accent 3"/>
-    <w:lsdException w:unhideWhenUsed="0" w:uiPriority="68" w:semiHidden="0" w:name="Medium Grid 2 Accent 3"/>
-    <w:lsdException w:unhideWhenUsed="0" w:uiPriority="69" w:semiHidden="0" w:name="Medium Grid 3 Accent 3"/>
-    <w:lsdException w:unhideWhenUsed="0" w:uiPriority="70" w:semiHidden="0" w:name="Dark List Accent 3"/>
-    <w:lsdException w:unhideWhenUsed="0" w:uiPriority="71" w:semiHidden="0" w:name="Colorful Shading Accent 3"/>
-    <w:lsdException w:unhideWhenUsed="0" w:uiPriority="72" w:semiHidden="0" w:name="Colorful List Accent 3"/>
-    <w:lsdException w:unhideWhenUsed="0" w:uiPriority="73" w:semiHidden="0" w:name="Colorful Grid Accent 3"/>
-    <w:lsdException w:unhideWhenUsed="0" w:uiPriority="60" w:semiHidden="0" w:name="Light Shading Accent 4"/>
-    <w:lsdException w:unhideWhenUsed="0" w:uiPriority="61" w:semiHidden="0" w:name="Light List Accent 4"/>
-    <w:lsdException w:unhideWhenUsed="0" w:uiPriority="62" w:semiHidden="0" w:name="Light Grid Accent 4"/>
-    <w:lsdException w:unhideWhenUsed="0" w:uiPriority="63" w:semiHidden="0" w:name="Medium Shading 1 Accent 4"/>
-    <w:lsdException w:unhideWhenUsed="0" w:uiPriority="64" w:semiHidden="0" w:name="Medium Shading 2 Accent 4"/>
-    <w:lsdException w:unhideWhenUsed="0" w:uiPriority="65" w:semiHidden="0" w:name="Medium List 1 Accent 4"/>
-    <w:lsdException w:unhideWhenUsed="0" w:uiPriority="66" w:semiHidden="0" w:name="Medium List 2 Accent 4"/>
-    <w:lsdException w:unhideWhenUsed="0" w:uiPriority="67" w:semiHidden="0" w:name="Medium Grid 1 Accent 4"/>
-    <w:lsdException w:unhideWhenUsed="0" w:uiPriority="68" w:semiHidden="0" w:name="Medium Grid 2 Accent 4"/>
-    <w:lsdException w:unhideWhenUsed="0" w:uiPriority="69" w:semiHidden="0" w:name="Medium Grid 3 Accent 4"/>
-    <w:lsdException w:unhideWhenUsed="0" w:uiPriority="70" w:semiHidden="0" w:name="Dark List Accent 4"/>
-    <w:lsdException w:unhideWhenUsed="0" w:uiPriority="71" w:semiHidden="0" w:name="Colorful Shading Accent 4"/>
-    <w:lsdException w:unhideWhenUsed="0" w:uiPriority="72" w:semiHidden="0" w:name="Colorful List Accent 4"/>
-    <w:lsdException w:unhideWhenUsed="0" w:uiPriority="73" w:semiHidden="0" w:name="Colorful Grid Accent 4"/>
-    <w:lsdException w:unhideWhenUsed="0" w:uiPriority="60" w:semiHidden="0" w:name="Light Shading Accent 5"/>
-    <w:lsdException w:unhideWhenUsed="0" w:uiPriority="61" w:semiHidden="0" w:name="Light List Accent 5"/>
-    <w:lsdException w:unhideWhenUsed="0" w:uiPriority="62" w:semiHidden="0" w:name="Light Grid Accent 5"/>
-    <w:lsdException w:unhideWhenUsed="0" w:uiPriority="63" w:semiHidden="0" w:name="Medium Shading 1 Accent 5"/>
-    <w:lsdException w:unhideWhenUsed="0" w:uiPriority="64" w:semiHidden="0" w:name="Medium Shading 2 Accent 5"/>
-    <w:lsdException w:unhideWhenUsed="0" w:uiPriority="65" w:semiHidden="0" w:name="Medium List 1 Accent 5"/>
-    <w:lsdException w:unhideWhenUsed="0" w:uiPriority="66" w:semiHidden="0" w:name="Medium List 2 Accent 5"/>
-    <w:lsdException w:unhideWhenUsed="0" w:uiPriority="67" w:semiHidden="0" w:name="Medium Grid 1 Accent 5"/>
-    <w:lsdException w:unhideWhenUsed="0" w:uiPriority="68" w:semiHidden="0" w:name="Medium Grid 2 Accent 5"/>
-    <w:lsdException w:unhideWhenUsed="0" w:uiPriority="69" w:semiHidden="0" w:name="Medium Grid 3 Accent 5"/>
-    <w:lsdException w:unhideWhenUsed="0" w:uiPriority="70" w:semiHidden="0" w:name="Dark List Accent 5"/>
-    <w:lsdException w:unhideWhenUsed="0" w:uiPriority="71" w:semiHidden="0" w:name="Colorful Shading Accent 5"/>
-    <w:lsdException w:unhideWhenUsed="0" w:uiPriority="72" w:semiHidden="0" w:name="Colorful List Accent 5"/>
-    <w:lsdException w:unhideWhenUsed="0" w:uiPriority="73" w:semiHidden="0" w:name="Colorful Grid Accent 5"/>
-    <w:lsdException w:unhideWhenUsed="0" w:uiPriority="60" w:semiHidden="0" w:name="Light Shading Accent 6"/>
-    <w:lsdException w:unhideWhenUsed="0" w:uiPriority="61" w:semiHidden="0" w:name="Light List Accent 6"/>
-    <w:lsdException w:unhideWhenUsed="0" w:uiPriority="62" w:semiHidden="0" w:name="Light Grid Accent 6"/>
-    <w:lsdException w:unhideWhenUsed="0" w:uiPriority="63" w:semiHidden="0" w:name="Medium Shading 1 Accent 6"/>
-    <w:lsdException w:unhideWhenUsed="0" w:uiPriority="64" w:semiHidden="0" w:name="Medium Shading 2 Accent 6"/>
-    <w:lsdException w:unhideWhenUsed="0" w:uiPriority="65" w:semiHidden="0" w:name="Medium List 1 Accent 6"/>
-    <w:lsdException w:unhideWhenUsed="0" w:uiPriority="66" w:semiHidden="0" w:name="Medium List 2 Accent 6"/>
-    <w:lsdException w:unhideWhenUsed="0" w:uiPriority="67" w:semiHidden="0" w:name="Medium Grid 1 Accent 6"/>
-    <w:lsdException w:unhideWhenUsed="0" w:uiPriority="68" w:semiHidden="0" w:name="Medium Grid 2 Accent 6"/>
-    <w:lsdException w:unhideWhenUsed="0" w:uiPriority="69" w:semiHidden="0" w:name="Medium Grid 3 Accent 6"/>
-    <w:lsdException w:unhideWhenUsed="0" w:uiPriority="70" w:semiHidden="0" w:name="Dark List Accent 6"/>
-    <w:lsdException w:unhideWhenUsed="0" w:uiPriority="71" w:semiHidden="0" w:name="Colorful Shading Accent 6"/>
-    <w:lsdException w:unhideWhenUsed="0" w:uiPriority="72" w:semiHidden="0" w:name="Colorful List Accent 6"/>
-    <w:lsdException w:unhideWhenUsed="0" w:uiPriority="73" w:semiHidden="0" w:name="Colorful Grid Accent 6"/>
   </w:latentStyles>
   <w:style w:type="paragraph" w:default="1" w:styleId="1">
     <w:name w:val="Normal"/>
@@ -1178,6 +1080,23 @@
     </w:tblPr>
   </w:style>
   <w:style w:type="paragraph" w:styleId="2">
+    <w:name w:val="header"/>
+    <w:basedOn w:val="1"/>
+    <w:qFormat/>
+    <w:uiPriority w:val="0"/>
+    <w:pPr>
+      <w:tabs>
+        <w:tab w:val="center" w:pos="4153"/>
+        <w:tab w:val="right" w:pos="8306"/>
+      </w:tabs>
+      <w:snapToGrid w:val="0"/>
+    </w:pPr>
+    <w:rPr>
+      <w:sz w:val="18"/>
+      <w:szCs w:val="18"/>
+    </w:rPr>
+  </w:style>
+  <w:style w:type="paragraph" w:styleId="3">
     <w:name w:val="footer"/>
     <w:basedOn w:val="1"/>
     <w:qFormat/>
@@ -1189,23 +1108,6 @@
       </w:tabs>
       <w:snapToGrid w:val="0"/>
       <w:jc w:val="left"/>
-    </w:pPr>
-    <w:rPr>
-      <w:sz w:val="18"/>
-      <w:szCs w:val="18"/>
-    </w:rPr>
-  </w:style>
-  <w:style w:type="paragraph" w:styleId="3">
-    <w:name w:val="header"/>
-    <w:basedOn w:val="1"/>
-    <w:qFormat/>
-    <w:uiPriority w:val="0"/>
-    <w:pPr>
-      <w:tabs>
-        <w:tab w:val="center" w:pos="4153"/>
-        <w:tab w:val="right" w:pos="8306"/>
-      </w:tabs>
-      <w:snapToGrid w:val="0"/>
     </w:pPr>
     <w:rPr>
       <w:sz w:val="18"/>

</xml_diff>